<commit_message>
vymazany soubory, ktere obsahovaly diakritiku; upraven soubor -mustr pro databazi; vytvoren soubor s navrhem databaze
</commit_message>
<xml_diff>
--- a/Dokumenty/Mustr_pro_databazi.docx
+++ b/Dokumenty/Mustr_pro_databazi.docx
@@ -13,6 +13,199 @@
     </w:p>
     <w:p>
       <w:pPr>
+        <w:pStyle w:val="Odstavecseseznamem"/>
+        <w:numPr>
+          <w:ilvl w:val="0"/>
+          <w:numId w:val="9"/>
+        </w:numPr>
+      </w:pPr>
+      <w:r>
+        <w:t>Uživatelé budou mít možnost se zaregistrovat (a přihlásit)</w:t>
+      </w:r>
+    </w:p>
+    <w:p>
+      <w:pPr>
+        <w:pStyle w:val="Odstavecseseznamem"/>
+        <w:numPr>
+          <w:ilvl w:val="0"/>
+          <w:numId w:val="9"/>
+        </w:numPr>
+      </w:pPr>
+      <w:r>
+        <w:t xml:space="preserve">Uživatelé budou mít: </w:t>
+      </w:r>
+      <w:proofErr w:type="spellStart"/>
+      <w:r>
+        <w:t>login</w:t>
+      </w:r>
+      <w:proofErr w:type="spellEnd"/>
+      <w:r>
+        <w:t xml:space="preserve">, </w:t>
+      </w:r>
+      <w:r>
+        <w:t xml:space="preserve">heslo, které se bude </w:t>
+      </w:r>
+      <w:proofErr w:type="spellStart"/>
+      <w:r>
+        <w:t>hashovat</w:t>
+      </w:r>
+      <w:proofErr w:type="spellEnd"/>
+      <w:r>
+        <w:t>, při registraci bude moci vyplnit své jméno, příjmení a pohlaví</w:t>
+      </w:r>
+    </w:p>
+    <w:p>
+      <w:pPr>
+        <w:pStyle w:val="Odstavecseseznamem"/>
+        <w:numPr>
+          <w:ilvl w:val="0"/>
+          <w:numId w:val="9"/>
+        </w:numPr>
+      </w:pPr>
+      <w:r>
+        <w:t>U uživatele bude také určený, o jaký typ uživatele se jedná (</w:t>
+      </w:r>
+      <w:proofErr w:type="spellStart"/>
+      <w:r>
+        <w:t>admin</w:t>
+      </w:r>
+      <w:proofErr w:type="spellEnd"/>
+      <w:r>
+        <w:t>, moderátor, normální uživatel)</w:t>
+      </w:r>
+    </w:p>
+    <w:p>
+      <w:pPr>
+        <w:pStyle w:val="Odstavecseseznamem"/>
+        <w:numPr>
+          <w:ilvl w:val="0"/>
+          <w:numId w:val="9"/>
+        </w:numPr>
+      </w:pPr>
+      <w:proofErr w:type="spellStart"/>
+      <w:r>
+        <w:t>Admin</w:t>
+      </w:r>
+      <w:proofErr w:type="spellEnd"/>
+      <w:r>
+        <w:t>/i a moderátoři budou moci psát články</w:t>
+      </w:r>
+    </w:p>
+    <w:p>
+      <w:pPr>
+        <w:pStyle w:val="Odstavecseseznamem"/>
+        <w:numPr>
+          <w:ilvl w:val="0"/>
+          <w:numId w:val="9"/>
+        </w:numPr>
+      </w:pPr>
+      <w:r>
+        <w:rPr>
+          <w:b/>
+        </w:rPr>
+        <w:t>Všichni uživatelé (i neregistrovaní)</w:t>
+      </w:r>
+      <w:r>
+        <w:t xml:space="preserve"> budou moci hodnotit články (procentuálně)</w:t>
+      </w:r>
+    </w:p>
+    <w:p>
+      <w:pPr>
+        <w:pStyle w:val="Odstavecseseznamem"/>
+        <w:numPr>
+          <w:ilvl w:val="0"/>
+          <w:numId w:val="9"/>
+        </w:numPr>
+      </w:pPr>
+      <w:r>
+        <w:t>Přihlášení uživatelé budou moci psát komentáře k článkům</w:t>
+      </w:r>
+    </w:p>
+    <w:p>
+      <w:pPr>
+        <w:pStyle w:val="Odstavecseseznamem"/>
+        <w:numPr>
+          <w:ilvl w:val="0"/>
+          <w:numId w:val="9"/>
+        </w:numPr>
+      </w:pPr>
+      <w:r>
+        <w:t>Přihlášení uživatelé budou moci hodnotit komentáře a autoři komentářů budou tímto způsobem získávat „karmu“ (kladnou a zápornou)</w:t>
+      </w:r>
+    </w:p>
+    <w:p>
+      <w:pPr>
+        <w:pStyle w:val="Odstavecseseznamem"/>
+        <w:numPr>
+          <w:ilvl w:val="0"/>
+          <w:numId w:val="9"/>
+        </w:numPr>
+        <w:rPr>
+          <w:b/>
+        </w:rPr>
+      </w:pPr>
+      <w:r>
+        <w:rPr>
+          <w:b/>
+        </w:rPr>
+        <w:t xml:space="preserve">! V administraci by nejspíš měla být možnost vypnout </w:t>
+      </w:r>
+      <w:r>
+        <w:rPr>
+          <w:b/>
+        </w:rPr>
+        <w:t>„</w:t>
+      </w:r>
+      <w:r>
+        <w:rPr>
+          <w:b/>
+        </w:rPr>
+        <w:t>karmu</w:t>
+      </w:r>
+      <w:r>
+        <w:rPr>
+          <w:b/>
+        </w:rPr>
+        <w:t>“</w:t>
+      </w:r>
+      <w:r>
+        <w:rPr>
+          <w:b/>
+        </w:rPr>
+        <w:t xml:space="preserve"> a </w:t>
+      </w:r>
+      <w:r>
+        <w:rPr>
+          <w:b/>
+        </w:rPr>
+        <w:t xml:space="preserve">ponechat pouze </w:t>
+      </w:r>
+      <w:r>
+        <w:rPr>
+          <w:b/>
+        </w:rPr>
+        <w:t>hodnocení komentářů, protože uživatelé by toho</w:t>
+      </w:r>
+      <w:bookmarkStart w:id="0" w:name="_GoBack"/>
+      <w:bookmarkEnd w:id="0"/>
+      <w:r>
+        <w:rPr>
+          <w:b/>
+        </w:rPr>
+        <w:t xml:space="preserve"> mohli zneužívat!</w:t>
+      </w:r>
+    </w:p>
+    <w:p>
+      <w:pPr>
+        <w:pStyle w:val="Odstavecseseznamem"/>
+        <w:numPr>
+          <w:ilvl w:val="0"/>
+          <w:numId w:val="9"/>
+        </w:numPr>
+      </w:pPr>
+    </w:p>
+    <w:p>
+      <w:pPr>
         <w:pStyle w:val="Nadpis2"/>
       </w:pPr>
       <w:r>
@@ -39,11 +232,9 @@
           <w:numId w:val="6"/>
         </w:numPr>
       </w:pPr>
-      <w:proofErr w:type="spellStart"/>
-      <w:r>
-        <w:t>Login</w:t>
-      </w:r>
-      <w:proofErr w:type="spellEnd"/>
+      <w:r>
+        <w:t>Id uživatele</w:t>
+      </w:r>
     </w:p>
     <w:p>
       <w:pPr>
@@ -53,17 +244,11 @@
           <w:numId w:val="6"/>
         </w:numPr>
       </w:pPr>
-      <w:r>
-        <w:t>Heslo (</w:t>
-      </w:r>
       <w:proofErr w:type="spellStart"/>
       <w:r>
-        <w:t>zaheshované</w:t>
+        <w:t>Login</w:t>
       </w:r>
       <w:proofErr w:type="spellEnd"/>
-      <w:r>
-        <w:t>)</w:t>
-      </w:r>
     </w:p>
     <w:p>
       <w:pPr>
@@ -74,7 +259,36 @@
         </w:numPr>
       </w:pPr>
       <w:r>
-        <w:t>Typ uživatele (CK-&gt;)</w:t>
+        <w:t>Heslo (</w:t>
+      </w:r>
+      <w:proofErr w:type="spellStart"/>
+      <w:r>
+        <w:t>zaheshované</w:t>
+      </w:r>
+      <w:proofErr w:type="spellEnd"/>
+      <w:r>
+        <w:t>)</w:t>
+      </w:r>
+    </w:p>
+    <w:p>
+      <w:pPr>
+        <w:pStyle w:val="Odstavecseseznamem"/>
+        <w:numPr>
+          <w:ilvl w:val="1"/>
+          <w:numId w:val="6"/>
+        </w:numPr>
+      </w:pPr>
+      <w:r>
+        <w:t>Id typ uživatele</w:t>
+      </w:r>
+      <w:r>
+        <w:t xml:space="preserve"> (CK-&gt;</w:t>
+      </w:r>
+      <w:r>
+        <w:t>Typ uživatele</w:t>
+      </w:r>
+      <w:r>
+        <w:t>)</w:t>
       </w:r>
     </w:p>
     <w:p>
@@ -88,8 +302,6 @@
       <w:r>
         <w:t>Nepovinné</w:t>
       </w:r>
-      <w:bookmarkStart w:id="0" w:name="_GoBack"/>
-      <w:bookmarkEnd w:id="0"/>
     </w:p>
     <w:p>
       <w:pPr>
@@ -126,6 +338,103 @@
       <w:r>
         <w:t>Pohlaví</w:t>
       </w:r>
+    </w:p>
+    <w:p>
+      <w:pPr>
+        <w:pStyle w:val="Nadpis2"/>
+      </w:pPr>
+      <w:r>
+        <w:t>Článek</w:t>
+      </w:r>
+    </w:p>
+    <w:p>
+      <w:pPr>
+        <w:pStyle w:val="Odstavecseseznamem"/>
+        <w:numPr>
+          <w:ilvl w:val="0"/>
+          <w:numId w:val="7"/>
+        </w:numPr>
+      </w:pPr>
+      <w:r>
+        <w:t>Povinné</w:t>
+      </w:r>
+    </w:p>
+    <w:p>
+      <w:pPr>
+        <w:pStyle w:val="Odstavecseseznamem"/>
+        <w:numPr>
+          <w:ilvl w:val="1"/>
+          <w:numId w:val="7"/>
+        </w:numPr>
+      </w:pPr>
+      <w:r>
+        <w:t>Id článku</w:t>
+      </w:r>
+    </w:p>
+    <w:p>
+      <w:pPr>
+        <w:pStyle w:val="Odstavecseseznamem"/>
+        <w:numPr>
+          <w:ilvl w:val="1"/>
+          <w:numId w:val="7"/>
+        </w:numPr>
+      </w:pPr>
+      <w:r>
+        <w:t>Titulek</w:t>
+      </w:r>
+    </w:p>
+    <w:p>
+      <w:pPr>
+        <w:pStyle w:val="Odstavecseseznamem"/>
+        <w:numPr>
+          <w:ilvl w:val="1"/>
+          <w:numId w:val="7"/>
+        </w:numPr>
+      </w:pPr>
+      <w:r>
+        <w:t>Obsah</w:t>
+      </w:r>
+    </w:p>
+    <w:p>
+      <w:pPr>
+        <w:pStyle w:val="Odstavecseseznamem"/>
+        <w:numPr>
+          <w:ilvl w:val="1"/>
+          <w:numId w:val="7"/>
+        </w:numPr>
+      </w:pPr>
+      <w:r>
+        <w:t>Vytvořeno</w:t>
+      </w:r>
+    </w:p>
+    <w:p>
+      <w:pPr>
+        <w:pStyle w:val="Odstavecseseznamem"/>
+        <w:numPr>
+          <w:ilvl w:val="1"/>
+          <w:numId w:val="7"/>
+        </w:numPr>
+      </w:pPr>
+      <w:r>
+        <w:t>Id hodnocení článku (CK-&gt;Hodnocení článku</w:t>
+      </w:r>
+    </w:p>
+    <w:p>
+      <w:pPr>
+        <w:pStyle w:val="Nadpis2"/>
+      </w:pPr>
+      <w:r>
+        <w:t>Komentář</w:t>
+      </w:r>
+    </w:p>
+    <w:p>
+      <w:pPr>
+        <w:pStyle w:val="Odstavecseseznamem"/>
+        <w:numPr>
+          <w:ilvl w:val="0"/>
+          <w:numId w:val="8"/>
+        </w:numPr>
+      </w:pPr>
     </w:p>
     <w:sectPr>
       <w:pgSz w:w="11906" w:h="16838"/>
@@ -315,6 +624,294 @@
     </w:lvl>
   </w:abstractNum>
   <w:abstractNum w:abstractNumId="2">
+    <w:nsid w:val="39937D92"/>
+    <w:multiLevelType w:val="multilevel"/>
+    <w:tmpl w:val="0405001D"/>
+    <w:lvl w:ilvl="0">
+      <w:start w:val="1"/>
+      <w:numFmt w:val="decimal"/>
+      <w:lvlText w:val="%1)"/>
+      <w:lvlJc w:val="left"/>
+      <w:pPr>
+        <w:ind w:left="360" w:hanging="360"/>
+      </w:pPr>
+    </w:lvl>
+    <w:lvl w:ilvl="1">
+      <w:start w:val="1"/>
+      <w:numFmt w:val="lowerLetter"/>
+      <w:lvlText w:val="%2)"/>
+      <w:lvlJc w:val="left"/>
+      <w:pPr>
+        <w:ind w:left="720" w:hanging="360"/>
+      </w:pPr>
+    </w:lvl>
+    <w:lvl w:ilvl="2">
+      <w:start w:val="1"/>
+      <w:numFmt w:val="lowerRoman"/>
+      <w:lvlText w:val="%3)"/>
+      <w:lvlJc w:val="left"/>
+      <w:pPr>
+        <w:ind w:left="1080" w:hanging="360"/>
+      </w:pPr>
+    </w:lvl>
+    <w:lvl w:ilvl="3">
+      <w:start w:val="1"/>
+      <w:numFmt w:val="decimal"/>
+      <w:lvlText w:val="(%4)"/>
+      <w:lvlJc w:val="left"/>
+      <w:pPr>
+        <w:ind w:left="1440" w:hanging="360"/>
+      </w:pPr>
+    </w:lvl>
+    <w:lvl w:ilvl="4">
+      <w:start w:val="1"/>
+      <w:numFmt w:val="lowerLetter"/>
+      <w:lvlText w:val="(%5)"/>
+      <w:lvlJc w:val="left"/>
+      <w:pPr>
+        <w:ind w:left="1800" w:hanging="360"/>
+      </w:pPr>
+    </w:lvl>
+    <w:lvl w:ilvl="5">
+      <w:start w:val="1"/>
+      <w:numFmt w:val="lowerRoman"/>
+      <w:lvlText w:val="(%6)"/>
+      <w:lvlJc w:val="left"/>
+      <w:pPr>
+        <w:ind w:left="2160" w:hanging="360"/>
+      </w:pPr>
+    </w:lvl>
+    <w:lvl w:ilvl="6">
+      <w:start w:val="1"/>
+      <w:numFmt w:val="decimal"/>
+      <w:lvlText w:val="%7."/>
+      <w:lvlJc w:val="left"/>
+      <w:pPr>
+        <w:ind w:left="2520" w:hanging="360"/>
+      </w:pPr>
+    </w:lvl>
+    <w:lvl w:ilvl="7">
+      <w:start w:val="1"/>
+      <w:numFmt w:val="lowerLetter"/>
+      <w:lvlText w:val="%8."/>
+      <w:lvlJc w:val="left"/>
+      <w:pPr>
+        <w:ind w:left="2880" w:hanging="360"/>
+      </w:pPr>
+    </w:lvl>
+    <w:lvl w:ilvl="8">
+      <w:start w:val="1"/>
+      <w:numFmt w:val="lowerRoman"/>
+      <w:lvlText w:val="%9."/>
+      <w:lvlJc w:val="left"/>
+      <w:pPr>
+        <w:ind w:left="3240" w:hanging="360"/>
+      </w:pPr>
+    </w:lvl>
+  </w:abstractNum>
+  <w:abstractNum w:abstractNumId="3">
+    <w:nsid w:val="3DD96EF0"/>
+    <w:multiLevelType w:val="hybridMultilevel"/>
+    <w:tmpl w:val="881AB570"/>
+    <w:lvl w:ilvl="0" w:tplc="04050001">
+      <w:start w:val="1"/>
+      <w:numFmt w:val="bullet"/>
+      <w:lvlText w:val=""/>
+      <w:lvlJc w:val="left"/>
+      <w:pPr>
+        <w:ind w:left="720" w:hanging="360"/>
+      </w:pPr>
+      <w:rPr>
+        <w:rFonts w:ascii="Symbol" w:hAnsi="Symbol" w:hint="default"/>
+      </w:rPr>
+    </w:lvl>
+    <w:lvl w:ilvl="1" w:tplc="04050003" w:tentative="1">
+      <w:start w:val="1"/>
+      <w:numFmt w:val="bullet"/>
+      <w:lvlText w:val="o"/>
+      <w:lvlJc w:val="left"/>
+      <w:pPr>
+        <w:ind w:left="1440" w:hanging="360"/>
+      </w:pPr>
+      <w:rPr>
+        <w:rFonts w:ascii="Courier New" w:hAnsi="Courier New" w:cs="Courier New" w:hint="default"/>
+      </w:rPr>
+    </w:lvl>
+    <w:lvl w:ilvl="2" w:tplc="04050005" w:tentative="1">
+      <w:start w:val="1"/>
+      <w:numFmt w:val="bullet"/>
+      <w:lvlText w:val=""/>
+      <w:lvlJc w:val="left"/>
+      <w:pPr>
+        <w:ind w:left="2160" w:hanging="360"/>
+      </w:pPr>
+      <w:rPr>
+        <w:rFonts w:ascii="Wingdings" w:hAnsi="Wingdings" w:hint="default"/>
+      </w:rPr>
+    </w:lvl>
+    <w:lvl w:ilvl="3" w:tplc="04050001" w:tentative="1">
+      <w:start w:val="1"/>
+      <w:numFmt w:val="bullet"/>
+      <w:lvlText w:val=""/>
+      <w:lvlJc w:val="left"/>
+      <w:pPr>
+        <w:ind w:left="2880" w:hanging="360"/>
+      </w:pPr>
+      <w:rPr>
+        <w:rFonts w:ascii="Symbol" w:hAnsi="Symbol" w:hint="default"/>
+      </w:rPr>
+    </w:lvl>
+    <w:lvl w:ilvl="4" w:tplc="04050003" w:tentative="1">
+      <w:start w:val="1"/>
+      <w:numFmt w:val="bullet"/>
+      <w:lvlText w:val="o"/>
+      <w:lvlJc w:val="left"/>
+      <w:pPr>
+        <w:ind w:left="3600" w:hanging="360"/>
+      </w:pPr>
+      <w:rPr>
+        <w:rFonts w:ascii="Courier New" w:hAnsi="Courier New" w:cs="Courier New" w:hint="default"/>
+      </w:rPr>
+    </w:lvl>
+    <w:lvl w:ilvl="5" w:tplc="04050005" w:tentative="1">
+      <w:start w:val="1"/>
+      <w:numFmt w:val="bullet"/>
+      <w:lvlText w:val=""/>
+      <w:lvlJc w:val="left"/>
+      <w:pPr>
+        <w:ind w:left="4320" w:hanging="360"/>
+      </w:pPr>
+      <w:rPr>
+        <w:rFonts w:ascii="Wingdings" w:hAnsi="Wingdings" w:hint="default"/>
+      </w:rPr>
+    </w:lvl>
+    <w:lvl w:ilvl="6" w:tplc="04050001" w:tentative="1">
+      <w:start w:val="1"/>
+      <w:numFmt w:val="bullet"/>
+      <w:lvlText w:val=""/>
+      <w:lvlJc w:val="left"/>
+      <w:pPr>
+        <w:ind w:left="5040" w:hanging="360"/>
+      </w:pPr>
+      <w:rPr>
+        <w:rFonts w:ascii="Symbol" w:hAnsi="Symbol" w:hint="default"/>
+      </w:rPr>
+    </w:lvl>
+    <w:lvl w:ilvl="7" w:tplc="04050003" w:tentative="1">
+      <w:start w:val="1"/>
+      <w:numFmt w:val="bullet"/>
+      <w:lvlText w:val="o"/>
+      <w:lvlJc w:val="left"/>
+      <w:pPr>
+        <w:ind w:left="5760" w:hanging="360"/>
+      </w:pPr>
+      <w:rPr>
+        <w:rFonts w:ascii="Courier New" w:hAnsi="Courier New" w:cs="Courier New" w:hint="default"/>
+      </w:rPr>
+    </w:lvl>
+    <w:lvl w:ilvl="8" w:tplc="04050005" w:tentative="1">
+      <w:start w:val="1"/>
+      <w:numFmt w:val="bullet"/>
+      <w:lvlText w:val=""/>
+      <w:lvlJc w:val="left"/>
+      <w:pPr>
+        <w:ind w:left="6480" w:hanging="360"/>
+      </w:pPr>
+      <w:rPr>
+        <w:rFonts w:ascii="Wingdings" w:hAnsi="Wingdings" w:hint="default"/>
+      </w:rPr>
+    </w:lvl>
+  </w:abstractNum>
+  <w:abstractNum w:abstractNumId="4">
+    <w:nsid w:val="3F420AEC"/>
+    <w:multiLevelType w:val="multilevel"/>
+    <w:tmpl w:val="DF82FA5A"/>
+    <w:lvl w:ilvl="0">
+      <w:start w:val="1"/>
+      <w:numFmt w:val="decimal"/>
+      <w:lvlText w:val="%1)"/>
+      <w:lvlJc w:val="left"/>
+      <w:pPr>
+        <w:ind w:left="360" w:hanging="360"/>
+      </w:pPr>
+    </w:lvl>
+    <w:lvl w:ilvl="1">
+      <w:start w:val="1"/>
+      <w:numFmt w:val="bullet"/>
+      <w:lvlText w:val=""/>
+      <w:lvlJc w:val="left"/>
+      <w:pPr>
+        <w:ind w:left="720" w:hanging="360"/>
+      </w:pPr>
+      <w:rPr>
+        <w:rFonts w:ascii="Symbol" w:hAnsi="Symbol" w:hint="default"/>
+      </w:rPr>
+    </w:lvl>
+    <w:lvl w:ilvl="2">
+      <w:start w:val="1"/>
+      <w:numFmt w:val="lowerRoman"/>
+      <w:lvlText w:val="%3)"/>
+      <w:lvlJc w:val="left"/>
+      <w:pPr>
+        <w:ind w:left="1080" w:hanging="360"/>
+      </w:pPr>
+    </w:lvl>
+    <w:lvl w:ilvl="3">
+      <w:start w:val="1"/>
+      <w:numFmt w:val="decimal"/>
+      <w:lvlText w:val="(%4)"/>
+      <w:lvlJc w:val="left"/>
+      <w:pPr>
+        <w:ind w:left="1440" w:hanging="360"/>
+      </w:pPr>
+    </w:lvl>
+    <w:lvl w:ilvl="4">
+      <w:start w:val="1"/>
+      <w:numFmt w:val="lowerLetter"/>
+      <w:lvlText w:val="(%5)"/>
+      <w:lvlJc w:val="left"/>
+      <w:pPr>
+        <w:ind w:left="1800" w:hanging="360"/>
+      </w:pPr>
+    </w:lvl>
+    <w:lvl w:ilvl="5">
+      <w:start w:val="1"/>
+      <w:numFmt w:val="lowerRoman"/>
+      <w:lvlText w:val="(%6)"/>
+      <w:lvlJc w:val="left"/>
+      <w:pPr>
+        <w:ind w:left="2160" w:hanging="360"/>
+      </w:pPr>
+    </w:lvl>
+    <w:lvl w:ilvl="6">
+      <w:start w:val="1"/>
+      <w:numFmt w:val="decimal"/>
+      <w:lvlText w:val="%7."/>
+      <w:lvlJc w:val="left"/>
+      <w:pPr>
+        <w:ind w:left="2520" w:hanging="360"/>
+      </w:pPr>
+    </w:lvl>
+    <w:lvl w:ilvl="7">
+      <w:start w:val="1"/>
+      <w:numFmt w:val="lowerLetter"/>
+      <w:lvlText w:val="%8."/>
+      <w:lvlJc w:val="left"/>
+      <w:pPr>
+        <w:ind w:left="2880" w:hanging="360"/>
+      </w:pPr>
+    </w:lvl>
+    <w:lvl w:ilvl="8">
+      <w:start w:val="1"/>
+      <w:numFmt w:val="lowerRoman"/>
+      <w:lvlText w:val="%9."/>
+      <w:lvlJc w:val="left"/>
+      <w:pPr>
+        <w:ind w:left="3240" w:hanging="360"/>
+      </w:pPr>
+    </w:lvl>
+  </w:abstractNum>
+  <w:abstractNum w:abstractNumId="5">
     <w:nsid w:val="4AFB53EF"/>
     <w:multiLevelType w:val="multilevel"/>
     <w:tmpl w:val="0405001F"/>
@@ -400,7 +997,7 @@
       </w:pPr>
     </w:lvl>
   </w:abstractNum>
-  <w:abstractNum w:abstractNumId="3">
+  <w:abstractNum w:abstractNumId="6">
     <w:nsid w:val="551A020C"/>
     <w:multiLevelType w:val="multilevel"/>
     <w:tmpl w:val="0405001F"/>
@@ -513,7 +1110,7 @@
       </w:rPr>
     </w:lvl>
   </w:abstractNum>
-  <w:abstractNum w:abstractNumId="4">
+  <w:abstractNum w:abstractNumId="7">
     <w:nsid w:val="592656DF"/>
     <w:multiLevelType w:val="multilevel"/>
     <w:tmpl w:val="0405001D"/>
@@ -599,10 +1196,10 @@
       </w:pPr>
     </w:lvl>
   </w:abstractNum>
-  <w:abstractNum w:abstractNumId="5">
+  <w:abstractNum w:abstractNumId="8">
     <w:nsid w:val="7E171318"/>
     <w:multiLevelType w:val="multilevel"/>
-    <w:tmpl w:val="0405001D"/>
+    <w:tmpl w:val="DF82FA5A"/>
     <w:lvl w:ilvl="0">
       <w:start w:val="1"/>
       <w:numFmt w:val="decimal"/>
@@ -614,12 +1211,15 @@
     </w:lvl>
     <w:lvl w:ilvl="1">
       <w:start w:val="1"/>
-      <w:numFmt w:val="lowerLetter"/>
-      <w:lvlText w:val="%2)"/>
+      <w:numFmt w:val="bullet"/>
+      <w:lvlText w:val=""/>
       <w:lvlJc w:val="left"/>
       <w:pPr>
         <w:ind w:left="720" w:hanging="360"/>
       </w:pPr>
+      <w:rPr>
+        <w:rFonts w:ascii="Symbol" w:hAnsi="Symbol" w:hint="default"/>
+      </w:rPr>
     </w:lvl>
     <w:lvl w:ilvl="2">
       <w:start w:val="1"/>
@@ -686,7 +1286,7 @@
     </w:lvl>
   </w:abstractNum>
   <w:num w:numId="1">
-    <w:abstractNumId w:val="3"/>
+    <w:abstractNumId w:val="6"/>
   </w:num>
   <w:num w:numId="2">
     <w:abstractNumId w:val="1"/>
@@ -695,13 +1295,22 @@
     <w:abstractNumId w:val="0"/>
   </w:num>
   <w:num w:numId="4">
+    <w:abstractNumId w:val="5"/>
+  </w:num>
+  <w:num w:numId="5">
+    <w:abstractNumId w:val="7"/>
+  </w:num>
+  <w:num w:numId="6">
+    <w:abstractNumId w:val="8"/>
+  </w:num>
+  <w:num w:numId="7">
+    <w:abstractNumId w:val="4"/>
+  </w:num>
+  <w:num w:numId="8">
     <w:abstractNumId w:val="2"/>
   </w:num>
-  <w:num w:numId="5">
-    <w:abstractNumId w:val="4"/>
-  </w:num>
-  <w:num w:numId="6">
-    <w:abstractNumId w:val="5"/>
+  <w:num w:numId="9">
+    <w:abstractNumId w:val="3"/>
   </w:num>
 </w:numbering>
 </file>
@@ -2266,7 +2875,7 @@
 </file>
 
 <file path=customXml/itemProps1.xml><?xml version="1.0" encoding="utf-8"?>
-<ds:datastoreItem xmlns:ds="http://schemas.openxmlformats.org/officeDocument/2006/customXml" ds:itemID="{D2A24BA3-A043-4BA9-B3FA-B42B834B1FB0}">
+<ds:datastoreItem xmlns:ds="http://schemas.openxmlformats.org/officeDocument/2006/customXml" ds:itemID="{6BFCBE08-7501-4FAF-8390-EB2642EDF732}">
   <ds:schemaRefs>
     <ds:schemaRef ds:uri="http://schemas.openxmlformats.org/officeDocument/2006/bibliography"/>
   </ds:schemaRefs>

</xml_diff>